<commit_message>
Correction in CC Exp2
</commit_message>
<xml_diff>
--- a/6th Sem/CC/21BCS8129 - Worksheet-2.docx
+++ b/6th Sem/CC/21BCS8129 - Worksheet-2.docx
@@ -647,7 +647,15 @@
           <w:sz w:val="28"/>
           <w:szCs w:val="28"/>
         </w:rPr>
-        <w:t>Experiment No. - 1</w:t>
+        <w:t xml:space="preserve">Experiment No. - </w:t>
+      </w:r>
+      <w:r>
+        <w:rPr>
+          <w:b/>
+          <w:sz w:val="28"/>
+          <w:szCs w:val="28"/>
+        </w:rPr>
+        <w:t>2</w:t>
       </w:r>
     </w:p>
     <w:p>
@@ -751,25 +759,7 @@
           <w:szCs w:val="24"/>
           <w:lang w:val="en-IN"/>
         </w:rPr>
-        <w:t xml:space="preserve">Date of Performance: </w:t>
-      </w:r>
-      <w:r>
-        <w:rPr>
-          <w:b/>
-          <w:sz w:val="24"/>
-          <w:szCs w:val="24"/>
-          <w:lang w:val="en-IN"/>
-        </w:rPr>
-        <w:t>21</w:t>
-      </w:r>
-      <w:r>
-        <w:rPr>
-          <w:b/>
-          <w:sz w:val="24"/>
-          <w:szCs w:val="24"/>
-          <w:lang w:val="en-IN"/>
-        </w:rPr>
-        <w:t>/02/2023</w:t>
+        <w:t>Date of Performance: 21/02/2023</w:t>
       </w:r>
     </w:p>
     <w:p>
@@ -958,7 +948,9 @@
         </w:rPr>
       </w:pPr>
       <w:r>
-        <w:rPr/>
+        <w:rPr>
+          <w:shd w:fill="FFFFFF" w:val="clear"/>
+        </w:rPr>
       </w:r>
     </w:p>
     <w:p>
@@ -1103,13 +1095,7 @@
         <w:rPr>
           <w:color w:val="000000"/>
         </w:rPr>
-        <w:t xml:space="preserve">To understand the concept of </w:t>
-      </w:r>
-      <w:r>
-        <w:rPr>
-          <w:color w:val="000000"/>
-        </w:rPr>
-        <w:t>String</w:t>
+        <w:t>To understand the concept of String</w:t>
       </w:r>
     </w:p>
     <w:p>
@@ -1136,13 +1122,7 @@
         <w:rPr>
           <w:color w:val="1D2125"/>
         </w:rPr>
-        <w:t xml:space="preserve">  </w:t>
-      </w:r>
-      <w:r>
-        <w:rPr>
-          <w:color w:val="1D2125"/>
-        </w:rPr>
-        <w:t>Occurance Count</w:t>
+        <w:t xml:space="preserve">  Occurance Count</w:t>
       </w:r>
       <w:r>
         <w:rPr>
@@ -1394,7 +1374,12 @@
         </w:rPr>
       </w:pPr>
       <w:r>
-        <w:rPr/>
+        <w:rPr>
+          <w:rFonts w:ascii="Consolas" w:hAnsi="Consolas"/>
+          <w:sz w:val="23"/>
+          <w:szCs w:val="23"/>
+          <w:lang w:val="en-IN" w:eastAsia="en-IN"/>
+        </w:rPr>
       </w:r>
     </w:p>
     <w:p>
@@ -1412,7 +1397,12 @@
         </w:rPr>
       </w:pPr>
       <w:r>
-        <w:rPr/>
+        <w:rPr>
+          <w:rFonts w:ascii="Consolas" w:hAnsi="Consolas"/>
+          <w:sz w:val="23"/>
+          <w:szCs w:val="23"/>
+          <w:lang w:val="en-IN" w:eastAsia="en-IN"/>
+        </w:rPr>
       </w:r>
     </w:p>
     <w:p>
@@ -1430,7 +1420,12 @@
         </w:rPr>
       </w:pPr>
       <w:r>
-        <w:rPr/>
+        <w:rPr>
+          <w:rFonts w:ascii="Consolas" w:hAnsi="Consolas"/>
+          <w:sz w:val="23"/>
+          <w:szCs w:val="23"/>
+          <w:lang w:val="en-IN" w:eastAsia="en-IN"/>
+        </w:rPr>
       </w:r>
     </w:p>
     <w:p>
@@ -1448,7 +1443,12 @@
         </w:rPr>
       </w:pPr>
       <w:r>
-        <w:rPr/>
+        <w:rPr>
+          <w:rFonts w:ascii="Consolas" w:hAnsi="Consolas"/>
+          <w:sz w:val="23"/>
+          <w:szCs w:val="23"/>
+          <w:lang w:val="en-IN" w:eastAsia="en-IN"/>
+        </w:rPr>
       </w:r>
     </w:p>
     <w:p>
@@ -1466,7 +1466,12 @@
         </w:rPr>
       </w:pPr>
       <w:r>
-        <w:rPr/>
+        <w:rPr>
+          <w:rFonts w:ascii="Consolas" w:hAnsi="Consolas"/>
+          <w:sz w:val="23"/>
+          <w:szCs w:val="23"/>
+          <w:lang w:val="en-IN" w:eastAsia="en-IN"/>
+        </w:rPr>
       </w:r>
     </w:p>
     <w:p>
@@ -1484,7 +1489,12 @@
         </w:rPr>
       </w:pPr>
       <w:r>
-        <w:rPr/>
+        <w:rPr>
+          <w:rFonts w:ascii="Consolas" w:hAnsi="Consolas"/>
+          <w:sz w:val="23"/>
+          <w:szCs w:val="23"/>
+          <w:lang w:val="en-IN" w:eastAsia="en-IN"/>
+        </w:rPr>
       </w:r>
     </w:p>
     <w:p>
@@ -1502,7 +1512,12 @@
         </w:rPr>
       </w:pPr>
       <w:r>
-        <w:rPr/>
+        <w:rPr>
+          <w:rFonts w:ascii="Consolas" w:hAnsi="Consolas"/>
+          <w:sz w:val="23"/>
+          <w:szCs w:val="23"/>
+          <w:lang w:val="en-IN" w:eastAsia="en-IN"/>
+        </w:rPr>
       </w:r>
     </w:p>
     <w:p>
@@ -1520,7 +1535,12 @@
         </w:rPr>
       </w:pPr>
       <w:r>
-        <w:rPr/>
+        <w:rPr>
+          <w:rFonts w:ascii="Consolas" w:hAnsi="Consolas"/>
+          <w:sz w:val="23"/>
+          <w:szCs w:val="23"/>
+          <w:lang w:val="en-IN" w:eastAsia="en-IN"/>
+        </w:rPr>
       </w:r>
     </w:p>
     <w:p>
@@ -1538,7 +1558,12 @@
         </w:rPr>
       </w:pPr>
       <w:r>
-        <w:rPr/>
+        <w:rPr>
+          <w:rFonts w:ascii="Consolas" w:hAnsi="Consolas"/>
+          <w:sz w:val="23"/>
+          <w:szCs w:val="23"/>
+          <w:lang w:val="en-IN" w:eastAsia="en-IN"/>
+        </w:rPr>
       </w:r>
     </w:p>
     <w:p>
@@ -1556,7 +1581,12 @@
         </w:rPr>
       </w:pPr>
       <w:r>
-        <w:rPr/>
+        <w:rPr>
+          <w:rFonts w:ascii="Consolas" w:hAnsi="Consolas"/>
+          <w:sz w:val="23"/>
+          <w:szCs w:val="23"/>
+          <w:lang w:val="en-IN" w:eastAsia="en-IN"/>
+        </w:rPr>
       </w:r>
     </w:p>
     <w:p>
@@ -1574,7 +1604,12 @@
         </w:rPr>
       </w:pPr>
       <w:r>
-        <w:rPr/>
+        <w:rPr>
+          <w:rFonts w:ascii="Consolas" w:hAnsi="Consolas"/>
+          <w:sz w:val="23"/>
+          <w:szCs w:val="23"/>
+          <w:lang w:val="en-IN" w:eastAsia="en-IN"/>
+        </w:rPr>
       </w:r>
     </w:p>
     <w:p>
@@ -1592,7 +1627,12 @@
         </w:rPr>
       </w:pPr>
       <w:r>
-        <w:rPr/>
+        <w:rPr>
+          <w:rFonts w:ascii="Consolas" w:hAnsi="Consolas"/>
+          <w:sz w:val="23"/>
+          <w:szCs w:val="23"/>
+          <w:lang w:val="en-IN" w:eastAsia="en-IN"/>
+        </w:rPr>
       </w:r>
     </w:p>
     <w:p>
@@ -1610,7 +1650,12 @@
         </w:rPr>
       </w:pPr>
       <w:r>
-        <w:rPr/>
+        <w:rPr>
+          <w:rFonts w:ascii="Consolas" w:hAnsi="Consolas"/>
+          <w:sz w:val="23"/>
+          <w:szCs w:val="23"/>
+          <w:lang w:val="en-IN" w:eastAsia="en-IN"/>
+        </w:rPr>
       </w:r>
     </w:p>
     <w:p>
@@ -2097,7 +2142,7 @@
         <w:pStyle w:val="TextBody"/>
         <w:numPr>
           <w:ilvl w:val="0"/>
-          <w:numId w:val="14"/>
+          <w:numId w:val="6"/>
         </w:numPr>
         <w:tabs>
           <w:tab w:val="clear" w:pos="720"/>
@@ -2282,13 +2327,7 @@
         <w:rPr>
           <w:color w:val="000000"/>
         </w:rPr>
-        <w:t xml:space="preserve">To understand the concept of  </w:t>
-      </w:r>
-      <w:r>
-        <w:rPr>
-          <w:color w:val="000000"/>
-        </w:rPr>
-        <w:t>Rotation</w:t>
+        <w:t>To understand the concept of  Rotation</w:t>
       </w:r>
     </w:p>
     <w:p>
@@ -2315,13 +2354,7 @@
         <w:rPr>
           <w:color w:val="1D2125"/>
         </w:rPr>
-        <w:t xml:space="preserve"> S</w:t>
-      </w:r>
-      <w:r>
-        <w:rPr>
-          <w:color w:val="1D2125"/>
-        </w:rPr>
-        <w:t>tring</w:t>
+        <w:t xml:space="preserve"> String</w:t>
       </w:r>
       <w:r>
         <w:rPr>
@@ -2553,7 +2586,13 @@
         </w:rPr>
       </w:pPr>
       <w:r>
-        <w:rPr/>
+        <w:rPr>
+          <w:rFonts w:ascii="Consolas" w:hAnsi="Consolas"/>
+          <w:color w:val="000000"/>
+          <w:sz w:val="23"/>
+          <w:szCs w:val="23"/>
+          <w:lang w:val="en-IN" w:eastAsia="en-IN"/>
+        </w:rPr>
       </w:r>
     </w:p>
     <w:p>
@@ -2655,8 +2694,9 @@
       <w:r>
         <w:rPr>
           <w:b/>
-          <w:sz w:val="28"/>
-          <w:szCs w:val="28"/>
+          <w:color w:val="000000"/>
+          <w:sz w:val="24"/>
+          <w:szCs w:val="24"/>
         </w:rPr>
         <w:drawing>
           <wp:anchor behindDoc="0" distT="0" distB="0" distL="0" distR="0" simplePos="0" locked="0" layoutInCell="0" allowOverlap="1" relativeHeight="16">
@@ -2743,19 +2783,7 @@
         <w:rPr>
           <w:color w:val="000000"/>
         </w:rPr>
-        <w:t xml:space="preserve">Learned the concept of  </w:t>
-      </w:r>
-      <w:r>
-        <w:rPr>
-          <w:color w:val="000000"/>
-        </w:rPr>
-        <w:t>String</w:t>
-      </w:r>
-      <w:r>
-        <w:rPr>
-          <w:color w:val="000000"/>
-        </w:rPr>
-        <w:t>.</w:t>
+        <w:t>Learned the concept of  String.</w:t>
       </w:r>
     </w:p>
     <w:p>
@@ -2776,19 +2804,7 @@
         <w:rPr>
           <w:color w:val="1D2125"/>
         </w:rPr>
-        <w:t xml:space="preserve">Learnt about Array in </w:t>
-      </w:r>
-      <w:r>
-        <w:rPr>
-          <w:color w:val="1D2125"/>
-        </w:rPr>
-        <w:t>Occurance and Rotation</w:t>
-      </w:r>
-      <w:r>
-        <w:rPr>
-          <w:color w:val="1D2125"/>
-        </w:rPr>
-        <w:t>.</w:t>
+        <w:t>Learnt about Array in Occurance and Rotation.</w:t>
       </w:r>
     </w:p>
     <w:p>
@@ -3860,7 +3876,7 @@
     <w:r>
       <w:rPr/>
       <w:drawing>
-        <wp:anchor behindDoc="1" distT="0" distB="0" distL="114300" distR="114300" simplePos="0" locked="0" layoutInCell="0" allowOverlap="1" relativeHeight="7">
+        <wp:anchor behindDoc="0" distT="0" distB="0" distL="114300" distR="114300" simplePos="0" locked="0" layoutInCell="0" allowOverlap="1" relativeHeight="2">
           <wp:simplePos x="0" y="0"/>
           <wp:positionH relativeFrom="page">
             <wp:align>left</wp:align>
@@ -3971,7 +3987,7 @@
     <w:r>
       <w:rPr/>
       <w:drawing>
-        <wp:anchor behindDoc="1" distT="0" distB="0" distL="114300" distR="114300" simplePos="0" locked="0" layoutInCell="0" allowOverlap="1" relativeHeight="11">
+        <wp:anchor behindDoc="0" distT="0" distB="0" distL="114300" distR="114300" simplePos="0" locked="0" layoutInCell="0" allowOverlap="1" relativeHeight="7">
           <wp:simplePos x="0" y="0"/>
           <wp:positionH relativeFrom="page">
             <wp:align>left</wp:align>
@@ -4031,7 +4047,7 @@
     <w:r>
       <w:rPr/>
       <w:drawing>
-        <wp:anchor behindDoc="1" distT="0" distB="0" distL="114300" distR="114300" simplePos="0" locked="0" layoutInCell="0" allowOverlap="1" relativeHeight="11">
+        <wp:anchor behindDoc="0" distT="0" distB="0" distL="114300" distR="114300" simplePos="0" locked="0" layoutInCell="0" allowOverlap="1" relativeHeight="7">
           <wp:simplePos x="0" y="0"/>
           <wp:positionH relativeFrom="page">
             <wp:align>left</wp:align>
@@ -4704,6 +4720,143 @@
   <w:abstractNum w:abstractNumId="6">
     <w:lvl w:ilvl="0">
       <w:start w:val="1"/>
+      <w:numFmt w:val="bullet"/>
+      <w:lvlText w:val=""/>
+      <w:lvlJc w:val="left"/>
+      <w:pPr>
+        <w:tabs>
+          <w:tab w:val="num" w:pos="709"/>
+        </w:tabs>
+        <w:ind w:left="709" w:hanging="283"/>
+      </w:pPr>
+      <w:rPr>
+        <w:rFonts w:ascii="Symbol" w:hAnsi="Symbol" w:cs="Symbol" w:hint="default"/>
+      </w:rPr>
+    </w:lvl>
+    <w:lvl w:ilvl="1">
+      <w:start w:val="1"/>
+      <w:numFmt w:val="bullet"/>
+      <w:lvlText w:val=""/>
+      <w:lvlJc w:val="left"/>
+      <w:pPr>
+        <w:tabs>
+          <w:tab w:val="num" w:pos="1418"/>
+        </w:tabs>
+        <w:ind w:left="1418" w:hanging="283"/>
+      </w:pPr>
+      <w:rPr>
+        <w:rFonts w:ascii="Symbol" w:hAnsi="Symbol" w:cs="Symbol" w:hint="default"/>
+      </w:rPr>
+    </w:lvl>
+    <w:lvl w:ilvl="2">
+      <w:start w:val="1"/>
+      <w:numFmt w:val="bullet"/>
+      <w:lvlText w:val=""/>
+      <w:lvlJc w:val="left"/>
+      <w:pPr>
+        <w:tabs>
+          <w:tab w:val="num" w:pos="2127"/>
+        </w:tabs>
+        <w:ind w:left="2127" w:hanging="283"/>
+      </w:pPr>
+      <w:rPr>
+        <w:rFonts w:ascii="Symbol" w:hAnsi="Symbol" w:cs="Symbol" w:hint="default"/>
+      </w:rPr>
+    </w:lvl>
+    <w:lvl w:ilvl="3">
+      <w:start w:val="1"/>
+      <w:numFmt w:val="bullet"/>
+      <w:lvlText w:val=""/>
+      <w:lvlJc w:val="left"/>
+      <w:pPr>
+        <w:tabs>
+          <w:tab w:val="num" w:pos="2836"/>
+        </w:tabs>
+        <w:ind w:left="2836" w:hanging="283"/>
+      </w:pPr>
+      <w:rPr>
+        <w:rFonts w:ascii="Symbol" w:hAnsi="Symbol" w:cs="Symbol" w:hint="default"/>
+      </w:rPr>
+    </w:lvl>
+    <w:lvl w:ilvl="4">
+      <w:start w:val="1"/>
+      <w:numFmt w:val="bullet"/>
+      <w:lvlText w:val=""/>
+      <w:lvlJc w:val="left"/>
+      <w:pPr>
+        <w:tabs>
+          <w:tab w:val="num" w:pos="3545"/>
+        </w:tabs>
+        <w:ind w:left="3545" w:hanging="283"/>
+      </w:pPr>
+      <w:rPr>
+        <w:rFonts w:ascii="Symbol" w:hAnsi="Symbol" w:cs="Symbol" w:hint="default"/>
+      </w:rPr>
+    </w:lvl>
+    <w:lvl w:ilvl="5">
+      <w:start w:val="1"/>
+      <w:numFmt w:val="bullet"/>
+      <w:lvlText w:val=""/>
+      <w:lvlJc w:val="left"/>
+      <w:pPr>
+        <w:tabs>
+          <w:tab w:val="num" w:pos="4254"/>
+        </w:tabs>
+        <w:ind w:left="4254" w:hanging="283"/>
+      </w:pPr>
+      <w:rPr>
+        <w:rFonts w:ascii="Symbol" w:hAnsi="Symbol" w:cs="Symbol" w:hint="default"/>
+      </w:rPr>
+    </w:lvl>
+    <w:lvl w:ilvl="6">
+      <w:start w:val="1"/>
+      <w:numFmt w:val="bullet"/>
+      <w:lvlText w:val=""/>
+      <w:lvlJc w:val="left"/>
+      <w:pPr>
+        <w:tabs>
+          <w:tab w:val="num" w:pos="4963"/>
+        </w:tabs>
+        <w:ind w:left="4963" w:hanging="283"/>
+      </w:pPr>
+      <w:rPr>
+        <w:rFonts w:ascii="Symbol" w:hAnsi="Symbol" w:cs="Symbol" w:hint="default"/>
+      </w:rPr>
+    </w:lvl>
+    <w:lvl w:ilvl="7">
+      <w:start w:val="1"/>
+      <w:numFmt w:val="bullet"/>
+      <w:lvlText w:val=""/>
+      <w:lvlJc w:val="left"/>
+      <w:pPr>
+        <w:tabs>
+          <w:tab w:val="num" w:pos="5672"/>
+        </w:tabs>
+        <w:ind w:left="5672" w:hanging="283"/>
+      </w:pPr>
+      <w:rPr>
+        <w:rFonts w:ascii="Symbol" w:hAnsi="Symbol" w:cs="Symbol" w:hint="default"/>
+      </w:rPr>
+    </w:lvl>
+    <w:lvl w:ilvl="8">
+      <w:start w:val="1"/>
+      <w:numFmt w:val="bullet"/>
+      <w:lvlText w:val=""/>
+      <w:lvlJc w:val="left"/>
+      <w:pPr>
+        <w:tabs>
+          <w:tab w:val="num" w:pos="6381"/>
+        </w:tabs>
+        <w:ind w:left="6381" w:hanging="283"/>
+      </w:pPr>
+      <w:rPr>
+        <w:rFonts w:ascii="Symbol" w:hAnsi="Symbol" w:cs="Symbol" w:hint="default"/>
+      </w:rPr>
+    </w:lvl>
+  </w:abstractNum>
+  <w:abstractNum w:abstractNumId="7">
+    <w:lvl w:ilvl="0">
+      <w:start w:val="1"/>
       <w:numFmt w:val="decimal"/>
       <w:lvlText w:val="%1."/>
       <w:lvlJc w:val="left"/>
@@ -4820,7 +4973,7 @@
       <w:rPr/>
     </w:lvl>
   </w:abstractNum>
-  <w:abstractNum w:abstractNumId="7">
+  <w:abstractNum w:abstractNumId="8">
     <w:lvl w:ilvl="0">
       <w:start w:val="1"/>
       <w:numFmt w:val="decimal"/>
@@ -4939,7 +5092,7 @@
       <w:rPr/>
     </w:lvl>
   </w:abstractNum>
-  <w:abstractNum w:abstractNumId="8">
+  <w:abstractNum w:abstractNumId="9">
     <w:lvl w:ilvl="0">
       <w:start w:val="1"/>
       <w:numFmt w:val="decimal"/>
@@ -5058,7 +5211,7 @@
       <w:rPr/>
     </w:lvl>
   </w:abstractNum>
-  <w:abstractNum w:abstractNumId="9">
+  <w:abstractNum w:abstractNumId="10">
     <w:lvl w:ilvl="0">
       <w:start w:val="1"/>
       <w:numFmt w:val="decimal"/>
@@ -5177,7 +5330,7 @@
       <w:rPr/>
     </w:lvl>
   </w:abstractNum>
-  <w:abstractNum w:abstractNumId="10">
+  <w:abstractNum w:abstractNumId="11">
     <w:lvl w:ilvl="0">
       <w:start w:val="1"/>
       <w:numFmt w:val="decimal"/>
@@ -5296,7 +5449,7 @@
       <w:rPr/>
     </w:lvl>
   </w:abstractNum>
-  <w:abstractNum w:abstractNumId="11">
+  <w:abstractNum w:abstractNumId="12">
     <w:lvl w:ilvl="0">
       <w:start w:val="1"/>
       <w:numFmt w:val="decimal"/>
@@ -5415,7 +5568,7 @@
       <w:rPr/>
     </w:lvl>
   </w:abstractNum>
-  <w:abstractNum w:abstractNumId="12">
+  <w:abstractNum w:abstractNumId="13">
     <w:lvl w:ilvl="0">
       <w:start w:val="1"/>
       <w:numFmt w:val="decimal"/>
@@ -5534,7 +5687,7 @@
       <w:rPr/>
     </w:lvl>
   </w:abstractNum>
-  <w:abstractNum w:abstractNumId="13">
+  <w:abstractNum w:abstractNumId="14">
     <w:lvl w:ilvl="0">
       <w:start w:val="1"/>
       <w:numFmt w:val="decimal"/>
@@ -5651,143 +5804,6 @@
         <w:ind w:left="6480" w:hanging="180"/>
       </w:pPr>
       <w:rPr/>
-    </w:lvl>
-  </w:abstractNum>
-  <w:abstractNum w:abstractNumId="14">
-    <w:lvl w:ilvl="0">
-      <w:start w:val="1"/>
-      <w:numFmt w:val="bullet"/>
-      <w:lvlText w:val=""/>
-      <w:lvlJc w:val="left"/>
-      <w:pPr>
-        <w:tabs>
-          <w:tab w:val="num" w:pos="709"/>
-        </w:tabs>
-        <w:ind w:left="709" w:hanging="283"/>
-      </w:pPr>
-      <w:rPr>
-        <w:rFonts w:ascii="Symbol" w:hAnsi="Symbol" w:cs="Symbol" w:hint="default"/>
-      </w:rPr>
-    </w:lvl>
-    <w:lvl w:ilvl="1">
-      <w:start w:val="1"/>
-      <w:numFmt w:val="bullet"/>
-      <w:lvlText w:val=""/>
-      <w:lvlJc w:val="left"/>
-      <w:pPr>
-        <w:tabs>
-          <w:tab w:val="num" w:pos="1418"/>
-        </w:tabs>
-        <w:ind w:left="1418" w:hanging="283"/>
-      </w:pPr>
-      <w:rPr>
-        <w:rFonts w:ascii="Symbol" w:hAnsi="Symbol" w:cs="Symbol" w:hint="default"/>
-      </w:rPr>
-    </w:lvl>
-    <w:lvl w:ilvl="2">
-      <w:start w:val="1"/>
-      <w:numFmt w:val="bullet"/>
-      <w:lvlText w:val=""/>
-      <w:lvlJc w:val="left"/>
-      <w:pPr>
-        <w:tabs>
-          <w:tab w:val="num" w:pos="2127"/>
-        </w:tabs>
-        <w:ind w:left="2127" w:hanging="283"/>
-      </w:pPr>
-      <w:rPr>
-        <w:rFonts w:ascii="Symbol" w:hAnsi="Symbol" w:cs="Symbol" w:hint="default"/>
-      </w:rPr>
-    </w:lvl>
-    <w:lvl w:ilvl="3">
-      <w:start w:val="1"/>
-      <w:numFmt w:val="bullet"/>
-      <w:lvlText w:val=""/>
-      <w:lvlJc w:val="left"/>
-      <w:pPr>
-        <w:tabs>
-          <w:tab w:val="num" w:pos="2836"/>
-        </w:tabs>
-        <w:ind w:left="2836" w:hanging="283"/>
-      </w:pPr>
-      <w:rPr>
-        <w:rFonts w:ascii="Symbol" w:hAnsi="Symbol" w:cs="Symbol" w:hint="default"/>
-      </w:rPr>
-    </w:lvl>
-    <w:lvl w:ilvl="4">
-      <w:start w:val="1"/>
-      <w:numFmt w:val="bullet"/>
-      <w:lvlText w:val=""/>
-      <w:lvlJc w:val="left"/>
-      <w:pPr>
-        <w:tabs>
-          <w:tab w:val="num" w:pos="3545"/>
-        </w:tabs>
-        <w:ind w:left="3545" w:hanging="283"/>
-      </w:pPr>
-      <w:rPr>
-        <w:rFonts w:ascii="Symbol" w:hAnsi="Symbol" w:cs="Symbol" w:hint="default"/>
-      </w:rPr>
-    </w:lvl>
-    <w:lvl w:ilvl="5">
-      <w:start w:val="1"/>
-      <w:numFmt w:val="bullet"/>
-      <w:lvlText w:val=""/>
-      <w:lvlJc w:val="left"/>
-      <w:pPr>
-        <w:tabs>
-          <w:tab w:val="num" w:pos="4254"/>
-        </w:tabs>
-        <w:ind w:left="4254" w:hanging="283"/>
-      </w:pPr>
-      <w:rPr>
-        <w:rFonts w:ascii="Symbol" w:hAnsi="Symbol" w:cs="Symbol" w:hint="default"/>
-      </w:rPr>
-    </w:lvl>
-    <w:lvl w:ilvl="6">
-      <w:start w:val="1"/>
-      <w:numFmt w:val="bullet"/>
-      <w:lvlText w:val=""/>
-      <w:lvlJc w:val="left"/>
-      <w:pPr>
-        <w:tabs>
-          <w:tab w:val="num" w:pos="4963"/>
-        </w:tabs>
-        <w:ind w:left="4963" w:hanging="283"/>
-      </w:pPr>
-      <w:rPr>
-        <w:rFonts w:ascii="Symbol" w:hAnsi="Symbol" w:cs="Symbol" w:hint="default"/>
-      </w:rPr>
-    </w:lvl>
-    <w:lvl w:ilvl="7">
-      <w:start w:val="1"/>
-      <w:numFmt w:val="bullet"/>
-      <w:lvlText w:val=""/>
-      <w:lvlJc w:val="left"/>
-      <w:pPr>
-        <w:tabs>
-          <w:tab w:val="num" w:pos="5672"/>
-        </w:tabs>
-        <w:ind w:left="5672" w:hanging="283"/>
-      </w:pPr>
-      <w:rPr>
-        <w:rFonts w:ascii="Symbol" w:hAnsi="Symbol" w:cs="Symbol" w:hint="default"/>
-      </w:rPr>
-    </w:lvl>
-    <w:lvl w:ilvl="8">
-      <w:start w:val="1"/>
-      <w:numFmt w:val="bullet"/>
-      <w:lvlText w:val=""/>
-      <w:lvlJc w:val="left"/>
-      <w:pPr>
-        <w:tabs>
-          <w:tab w:val="num" w:pos="6381"/>
-        </w:tabs>
-        <w:ind w:left="6381" w:hanging="283"/>
-      </w:pPr>
-      <w:rPr>
-        <w:rFonts w:ascii="Symbol" w:hAnsi="Symbol" w:cs="Symbol" w:hint="default"/>
-      </w:rPr>
     </w:lvl>
   </w:abstractNum>
   <w:abstractNum w:abstractNumId="15">
@@ -5955,34 +5971,34 @@
     <w:abstractNumId w:val="15"/>
   </w:num>
   <w:num w:numId="16">
-    <w:abstractNumId w:val="6"/>
+    <w:abstractNumId w:val="7"/>
     <w:lvlOverride w:ilvl="0">
       <w:startOverride w:val="1"/>
     </w:lvlOverride>
   </w:num>
   <w:num w:numId="17">
-    <w:abstractNumId w:val="6"/>
+    <w:abstractNumId w:val="7"/>
   </w:num>
   <w:num w:numId="18">
-    <w:abstractNumId w:val="6"/>
+    <w:abstractNumId w:val="7"/>
   </w:num>
   <w:num w:numId="19">
-    <w:abstractNumId w:val="9"/>
+    <w:abstractNumId w:val="10"/>
     <w:lvlOverride w:ilvl="0">
       <w:startOverride w:val="1"/>
     </w:lvlOverride>
   </w:num>
   <w:num w:numId="20">
-    <w:abstractNumId w:val="9"/>
+    <w:abstractNumId w:val="10"/>
   </w:num>
   <w:num w:numId="21">
-    <w:abstractNumId w:val="9"/>
+    <w:abstractNumId w:val="10"/>
   </w:num>
   <w:num w:numId="22">
-    <w:abstractNumId w:val="9"/>
+    <w:abstractNumId w:val="10"/>
   </w:num>
   <w:num w:numId="23">
-    <w:abstractNumId w:val="9"/>
+    <w:abstractNumId w:val="10"/>
   </w:num>
 </w:numbering>
 </file>

</xml_diff>